<commit_message>
renew Client/Usr.java and give client.java for a test by zhd 12-12
</commit_message>
<xml_diff>
--- a/经常变更的设计文档/数据库数据格式.docx
+++ b/经常变更的设计文档/数据库数据格式.docx
@@ -376,17 +376,22 @@
       <w:tblPr>
         <w:tblStyle w:val="a7"/>
         <w:tblW w:w="0" w:type="auto"/>
+        <w:jc w:val="center"/>
+        <w:tblLayout w:type="fixed"/>
         <w:tblLook w:val="04A0" w:firstRow="1" w:lastRow="0" w:firstColumn="1" w:lastColumn="0" w:noHBand="0" w:noVBand="1"/>
       </w:tblPr>
       <w:tblGrid>
-        <w:gridCol w:w="1347"/>
-        <w:gridCol w:w="958"/>
-        <w:gridCol w:w="5991"/>
+        <w:gridCol w:w="2122"/>
+        <w:gridCol w:w="708"/>
+        <w:gridCol w:w="5466"/>
       </w:tblGrid>
       <w:tr>
-        <w:tc>
-          <w:tcPr>
-            <w:tcW w:w="1980" w:type="dxa"/>
+        <w:trPr>
+          <w:jc w:val="center"/>
+        </w:trPr>
+        <w:tc>
+          <w:tcPr>
+            <w:tcW w:w="2122" w:type="dxa"/>
           </w:tcPr>
           <w:p>
             <w:pPr>
@@ -404,7 +409,7 @@
         </w:tc>
         <w:tc>
           <w:tcPr>
-            <w:tcW w:w="1338" w:type="dxa"/>
+            <w:tcW w:w="708" w:type="dxa"/>
           </w:tcPr>
           <w:p>
             <w:pPr>
@@ -422,7 +427,7 @@
         </w:tc>
         <w:tc>
           <w:tcPr>
-            <w:tcW w:w="3765" w:type="dxa"/>
+            <w:tcW w:w="5466" w:type="dxa"/>
           </w:tcPr>
           <w:p>
             <w:pPr>
@@ -440,9 +445,12 @@
         </w:tc>
       </w:tr>
       <w:tr>
-        <w:tc>
-          <w:tcPr>
-            <w:tcW w:w="1980" w:type="dxa"/>
+        <w:trPr>
+          <w:jc w:val="center"/>
+        </w:trPr>
+        <w:tc>
+          <w:tcPr>
+            <w:tcW w:w="2122" w:type="dxa"/>
           </w:tcPr>
           <w:p>
             <w:pPr>
@@ -460,7 +468,7 @@
         </w:tc>
         <w:tc>
           <w:tcPr>
-            <w:tcW w:w="1338" w:type="dxa"/>
+            <w:tcW w:w="708" w:type="dxa"/>
           </w:tcPr>
           <w:p>
             <w:pPr>
@@ -484,7 +492,7 @@
         </w:tc>
         <w:tc>
           <w:tcPr>
-            <w:tcW w:w="3765" w:type="dxa"/>
+            <w:tcW w:w="5466" w:type="dxa"/>
           </w:tcPr>
           <w:p>
             <w:pPr>
@@ -662,7 +670,7 @@
           <w:p>
             <w:pPr>
               <w:rPr>
-                <w:rFonts w:ascii="宋体" w:eastAsia="宋体" w:hAnsi="宋体" w:hint="eastAsia"/>
+                <w:rFonts w:ascii="宋体" w:eastAsia="宋体" w:hAnsi="宋体"/>
               </w:rPr>
             </w:pPr>
             <w:r>
@@ -693,463 +701,475 @@
               <w:rPr>
                 <w:rFonts w:ascii="宋体" w:eastAsia="宋体" w:hAnsi="宋体" w:hint="eastAsia"/>
               </w:rPr>
-              <w:t>；</w:t>
-            </w:r>
-            <w:r>
-              <w:rPr>
-                <w:rFonts w:ascii="宋体" w:eastAsia="宋体" w:hAnsi="宋体" w:hint="eastAsia"/>
-              </w:rPr>
-              <w:t>用户名或密码错误</w:t>
-            </w:r>
-            <w:r>
-              <w:rPr>
-                <w:rFonts w:ascii="宋体" w:eastAsia="宋体" w:hAnsi="宋体" w:hint="eastAsia"/>
-              </w:rPr>
-              <w:t>（登录时</w:t>
-            </w:r>
+              <w:t>；用户名或密码错误</w:t>
+            </w:r>
+            <w:r>
+              <w:rPr>
+                <w:rFonts w:ascii="宋体" w:eastAsia="宋体" w:hAnsi="宋体" w:hint="eastAsia"/>
+              </w:rPr>
+              <w:t>（登录时）</w:t>
+            </w:r>
+            <w:r>
+              <w:rPr>
+                <w:rFonts w:ascii="宋体" w:eastAsia="宋体" w:hAnsi="宋体" w:hint="eastAsia"/>
+              </w:rPr>
+              <w:t>。</w:t>
+            </w:r>
+          </w:p>
+        </w:tc>
+      </w:tr>
+      <w:tr>
+        <w:trPr>
+          <w:jc w:val="center"/>
+        </w:trPr>
+        <w:tc>
+          <w:tcPr>
+            <w:tcW w:w="2122" w:type="dxa"/>
+          </w:tcPr>
+          <w:p>
+            <w:pPr>
+              <w:rPr>
+                <w:rFonts w:ascii="宋体" w:eastAsia="宋体" w:hAnsi="宋体"/>
+              </w:rPr>
+            </w:pPr>
+            <w:r>
+              <w:rPr>
+                <w:rFonts w:ascii="宋体" w:eastAsia="宋体" w:hAnsi="宋体" w:hint="eastAsia"/>
+              </w:rPr>
+              <w:t>用户I</w:t>
+            </w:r>
+            <w:r>
+              <w:rPr>
+                <w:rFonts w:ascii="宋体" w:eastAsia="宋体" w:hAnsi="宋体"/>
+              </w:rPr>
+              <w:t>D</w:t>
+            </w:r>
+          </w:p>
+        </w:tc>
+        <w:tc>
+          <w:tcPr>
+            <w:tcW w:w="708" w:type="dxa"/>
+          </w:tcPr>
+          <w:p>
+            <w:pPr>
+              <w:rPr>
+                <w:rFonts w:ascii="宋体" w:eastAsia="宋体" w:hAnsi="宋体"/>
+              </w:rPr>
+            </w:pPr>
+            <w:r>
+              <w:rPr>
+                <w:rFonts w:ascii="宋体" w:eastAsia="宋体" w:hAnsi="宋体" w:hint="eastAsia"/>
+              </w:rPr>
+              <w:t>&amp;</w:t>
+            </w:r>
+            <w:r>
+              <w:rPr>
+                <w:rFonts w:ascii="宋体" w:eastAsia="宋体" w:hAnsi="宋体"/>
+              </w:rPr>
+              <w:t>01</w:t>
+            </w:r>
+          </w:p>
+        </w:tc>
+        <w:tc>
+          <w:tcPr>
+            <w:tcW w:w="5466" w:type="dxa"/>
+          </w:tcPr>
+          <w:p>
+            <w:pPr>
+              <w:rPr>
+                <w:rFonts w:ascii="宋体" w:eastAsia="宋体" w:hAnsi="宋体"/>
+              </w:rPr>
+            </w:pPr>
+            <w:r>
+              <w:rPr>
+                <w:rFonts w:ascii="宋体" w:eastAsia="宋体" w:hAnsi="宋体" w:hint="eastAsia"/>
+              </w:rPr>
+              <w:t>十位数字</w:t>
+            </w:r>
+            <w:r>
+              <w:rPr>
+                <w:rFonts w:ascii="宋体" w:eastAsia="宋体" w:hAnsi="宋体" w:hint="eastAsia"/>
+              </w:rPr>
+              <w:t>的字符串</w:t>
+            </w:r>
+          </w:p>
+        </w:tc>
+      </w:tr>
+      <w:tr>
+        <w:trPr>
+          <w:jc w:val="center"/>
+        </w:trPr>
+        <w:tc>
+          <w:tcPr>
+            <w:tcW w:w="2122" w:type="dxa"/>
+          </w:tcPr>
+          <w:p>
+            <w:pPr>
+              <w:rPr>
+                <w:rFonts w:ascii="宋体" w:eastAsia="宋体" w:hAnsi="宋体"/>
+              </w:rPr>
+            </w:pPr>
+            <w:r>
+              <w:rPr>
+                <w:rFonts w:ascii="宋体" w:eastAsia="宋体" w:hAnsi="宋体" w:hint="eastAsia"/>
+              </w:rPr>
+              <w:t>用户名</w:t>
+            </w:r>
+          </w:p>
+        </w:tc>
+        <w:tc>
+          <w:tcPr>
+            <w:tcW w:w="708" w:type="dxa"/>
+          </w:tcPr>
+          <w:p>
+            <w:pPr>
+              <w:rPr>
+                <w:rFonts w:ascii="宋体" w:eastAsia="宋体" w:hAnsi="宋体"/>
+              </w:rPr>
+            </w:pPr>
+            <w:r>
+              <w:rPr>
+                <w:rFonts w:ascii="宋体" w:eastAsia="宋体" w:hAnsi="宋体" w:hint="eastAsia"/>
+              </w:rPr>
+              <w:t>&amp;</w:t>
+            </w:r>
+            <w:r>
+              <w:rPr>
+                <w:rFonts w:ascii="宋体" w:eastAsia="宋体" w:hAnsi="宋体"/>
+              </w:rPr>
+              <w:t>02</w:t>
+            </w:r>
+          </w:p>
+        </w:tc>
+        <w:tc>
+          <w:tcPr>
+            <w:tcW w:w="5466" w:type="dxa"/>
+          </w:tcPr>
+          <w:p>
+            <w:pPr>
+              <w:rPr>
+                <w:rFonts w:ascii="宋体" w:eastAsia="宋体" w:hAnsi="宋体"/>
+              </w:rPr>
+            </w:pPr>
+            <w:r>
+              <w:rPr>
+                <w:rFonts w:ascii="宋体" w:eastAsia="宋体" w:hAnsi="宋体" w:hint="eastAsia"/>
+              </w:rPr>
+              <w:t>只能包含汉字、字母、数字和下划线</w:t>
+            </w:r>
+          </w:p>
+        </w:tc>
+      </w:tr>
+      <w:tr>
+        <w:trPr>
+          <w:jc w:val="center"/>
+        </w:trPr>
+        <w:tc>
+          <w:tcPr>
+            <w:tcW w:w="2122" w:type="dxa"/>
+          </w:tcPr>
+          <w:p>
+            <w:pPr>
+              <w:rPr>
+                <w:rFonts w:ascii="宋体" w:eastAsia="宋体" w:hAnsi="宋体"/>
+              </w:rPr>
+            </w:pPr>
+            <w:r>
+              <w:rPr>
+                <w:rFonts w:ascii="宋体" w:eastAsia="宋体" w:hAnsi="宋体" w:hint="eastAsia"/>
+              </w:rPr>
+              <w:t>手机号</w:t>
+            </w:r>
+          </w:p>
+        </w:tc>
+        <w:tc>
+          <w:tcPr>
+            <w:tcW w:w="708" w:type="dxa"/>
+          </w:tcPr>
+          <w:p>
+            <w:pPr>
+              <w:rPr>
+                <w:rFonts w:ascii="宋体" w:eastAsia="宋体" w:hAnsi="宋体"/>
+              </w:rPr>
+            </w:pPr>
+            <w:r>
+              <w:rPr>
+                <w:rFonts w:ascii="宋体" w:eastAsia="宋体" w:hAnsi="宋体" w:hint="eastAsia"/>
+              </w:rPr>
+              <w:t>&amp;</w:t>
+            </w:r>
+            <w:r>
+              <w:rPr>
+                <w:rFonts w:ascii="宋体" w:eastAsia="宋体" w:hAnsi="宋体"/>
+              </w:rPr>
+              <w:t>03</w:t>
+            </w:r>
+          </w:p>
+        </w:tc>
+        <w:tc>
+          <w:tcPr>
+            <w:tcW w:w="5466" w:type="dxa"/>
+          </w:tcPr>
+          <w:p>
+            <w:pPr>
+              <w:rPr>
+                <w:rFonts w:ascii="宋体" w:eastAsia="宋体" w:hAnsi="宋体"/>
+              </w:rPr>
+            </w:pPr>
+          </w:p>
+        </w:tc>
+      </w:tr>
+      <w:tr>
+        <w:trPr>
+          <w:jc w:val="center"/>
+        </w:trPr>
+        <w:tc>
+          <w:tcPr>
+            <w:tcW w:w="2122" w:type="dxa"/>
+          </w:tcPr>
+          <w:p>
+            <w:pPr>
+              <w:rPr>
+                <w:rFonts w:ascii="宋体" w:eastAsia="宋体" w:hAnsi="宋体"/>
+              </w:rPr>
+            </w:pPr>
+            <w:r>
+              <w:rPr>
+                <w:rFonts w:ascii="宋体" w:eastAsia="宋体" w:hAnsi="宋体" w:hint="eastAsia"/>
+              </w:rPr>
+              <w:t>邮箱</w:t>
+            </w:r>
+          </w:p>
+        </w:tc>
+        <w:tc>
+          <w:tcPr>
+            <w:tcW w:w="708" w:type="dxa"/>
+          </w:tcPr>
+          <w:p>
+            <w:pPr>
+              <w:rPr>
+                <w:rFonts w:ascii="宋体" w:eastAsia="宋体" w:hAnsi="宋体"/>
+              </w:rPr>
+            </w:pPr>
+            <w:r>
+              <w:rPr>
+                <w:rFonts w:ascii="宋体" w:eastAsia="宋体" w:hAnsi="宋体" w:hint="eastAsia"/>
+              </w:rPr>
+              <w:t>&amp;</w:t>
+            </w:r>
+            <w:r>
+              <w:rPr>
+                <w:rFonts w:ascii="宋体" w:eastAsia="宋体" w:hAnsi="宋体"/>
+              </w:rPr>
+              <w:t>04</w:t>
+            </w:r>
+          </w:p>
+        </w:tc>
+        <w:tc>
+          <w:tcPr>
+            <w:tcW w:w="5466" w:type="dxa"/>
+          </w:tcPr>
+          <w:p>
+            <w:pPr>
+              <w:rPr>
+                <w:rFonts w:ascii="宋体" w:eastAsia="宋体" w:hAnsi="宋体"/>
+              </w:rPr>
+            </w:pPr>
+          </w:p>
+        </w:tc>
+      </w:tr>
+      <w:tr>
+        <w:trPr>
+          <w:jc w:val="center"/>
+        </w:trPr>
+        <w:tc>
+          <w:tcPr>
+            <w:tcW w:w="2122" w:type="dxa"/>
+          </w:tcPr>
+          <w:p>
+            <w:pPr>
+              <w:rPr>
+                <w:rFonts w:ascii="宋体" w:eastAsia="宋体" w:hAnsi="宋体"/>
+              </w:rPr>
+            </w:pPr>
+            <w:r>
+              <w:rPr>
+                <w:rFonts w:ascii="宋体" w:eastAsia="宋体" w:hAnsi="宋体" w:hint="eastAsia"/>
+              </w:rPr>
+              <w:t>地址</w:t>
+            </w:r>
+            <w:r>
+              <w:rPr>
+                <w:rFonts w:ascii="宋体" w:eastAsia="宋体" w:hAnsi="宋体" w:hint="eastAsia"/>
+              </w:rPr>
+              <w:t>1</w:t>
+            </w:r>
+          </w:p>
+        </w:tc>
+        <w:tc>
+          <w:tcPr>
+            <w:tcW w:w="708" w:type="dxa"/>
+          </w:tcPr>
+          <w:p>
+            <w:pPr>
+              <w:rPr>
+                <w:rFonts w:ascii="宋体" w:eastAsia="宋体" w:hAnsi="宋体"/>
+              </w:rPr>
+            </w:pPr>
+            <w:r>
+              <w:rPr>
+                <w:rFonts w:ascii="宋体" w:eastAsia="宋体" w:hAnsi="宋体" w:hint="eastAsia"/>
+              </w:rPr>
+              <w:t>&amp;</w:t>
+            </w:r>
+            <w:r>
+              <w:rPr>
+                <w:rFonts w:ascii="宋体" w:eastAsia="宋体" w:hAnsi="宋体"/>
+              </w:rPr>
+              <w:t>05</w:t>
+            </w:r>
+          </w:p>
+        </w:tc>
+        <w:tc>
+          <w:tcPr>
+            <w:tcW w:w="5466" w:type="dxa"/>
+          </w:tcPr>
+          <w:p>
+            <w:pPr>
+              <w:rPr>
+                <w:rFonts w:ascii="宋体" w:eastAsia="宋体" w:hAnsi="宋体"/>
+              </w:rPr>
+            </w:pPr>
+          </w:p>
+        </w:tc>
+      </w:tr>
+      <w:tr>
+        <w:trPr>
+          <w:jc w:val="center"/>
+        </w:trPr>
+        <w:tc>
+          <w:tcPr>
+            <w:tcW w:w="2122" w:type="dxa"/>
+          </w:tcPr>
+          <w:p>
+            <w:pPr>
+              <w:rPr>
+                <w:rFonts w:ascii="宋体" w:eastAsia="宋体" w:hAnsi="宋体"/>
+              </w:rPr>
+            </w:pPr>
+            <w:r>
+              <w:rPr>
+                <w:rFonts w:ascii="宋体" w:eastAsia="宋体" w:hAnsi="宋体" w:hint="eastAsia"/>
+              </w:rPr>
+              <w:t>姓名</w:t>
+            </w:r>
+          </w:p>
+        </w:tc>
+        <w:tc>
+          <w:tcPr>
+            <w:tcW w:w="708" w:type="dxa"/>
+          </w:tcPr>
+          <w:p>
+            <w:pPr>
+              <w:rPr>
+                <w:rFonts w:ascii="宋体" w:eastAsia="宋体" w:hAnsi="宋体"/>
+              </w:rPr>
+            </w:pPr>
+            <w:r>
+              <w:rPr>
+                <w:rFonts w:ascii="宋体" w:eastAsia="宋体" w:hAnsi="宋体" w:hint="eastAsia"/>
+              </w:rPr>
+              <w:t>&amp;</w:t>
+            </w:r>
+            <w:r>
+              <w:rPr>
+                <w:rFonts w:ascii="宋体" w:eastAsia="宋体" w:hAnsi="宋体"/>
+              </w:rPr>
+              <w:t>06</w:t>
+            </w:r>
+          </w:p>
+        </w:tc>
+        <w:tc>
+          <w:tcPr>
+            <w:tcW w:w="5466" w:type="dxa"/>
+          </w:tcPr>
+          <w:p>
+            <w:pPr>
+              <w:rPr>
+                <w:rFonts w:ascii="宋体" w:eastAsia="宋体" w:hAnsi="宋体"/>
+              </w:rPr>
+            </w:pPr>
+          </w:p>
+        </w:tc>
+      </w:tr>
+      <w:tr>
+        <w:trPr>
+          <w:jc w:val="center"/>
+        </w:trPr>
+        <w:tc>
+          <w:tcPr>
+            <w:tcW w:w="2122" w:type="dxa"/>
+          </w:tcPr>
+          <w:p>
+            <w:pPr>
+              <w:rPr>
+                <w:rFonts w:ascii="宋体" w:eastAsia="宋体" w:hAnsi="宋体"/>
+              </w:rPr>
+            </w:pPr>
+            <w:r>
+              <w:rPr>
+                <w:rFonts w:ascii="宋体" w:eastAsia="宋体" w:hAnsi="宋体" w:hint="eastAsia"/>
+              </w:rPr>
+              <w:t>院系</w:t>
+            </w:r>
+          </w:p>
+        </w:tc>
+        <w:tc>
+          <w:tcPr>
+            <w:tcW w:w="708" w:type="dxa"/>
+          </w:tcPr>
+          <w:p>
+            <w:pPr>
+              <w:rPr>
+                <w:rFonts w:ascii="宋体" w:eastAsia="宋体" w:hAnsi="宋体"/>
+              </w:rPr>
+            </w:pPr>
+            <w:r>
+              <w:rPr>
+                <w:rFonts w:ascii="宋体" w:eastAsia="宋体" w:hAnsi="宋体" w:hint="eastAsia"/>
+              </w:rPr>
+              <w:t>&amp;</w:t>
+            </w:r>
+            <w:r>
+              <w:rPr>
+                <w:rFonts w:ascii="宋体" w:eastAsia="宋体" w:hAnsi="宋体"/>
+              </w:rPr>
+              <w:t>08</w:t>
+            </w:r>
+          </w:p>
+        </w:tc>
+        <w:tc>
+          <w:tcPr>
+            <w:tcW w:w="5466" w:type="dxa"/>
+          </w:tcPr>
+          <w:p>
+            <w:pPr>
+              <w:rPr>
+                <w:rFonts w:ascii="宋体" w:eastAsia="宋体" w:hAnsi="宋体"/>
+              </w:rPr>
+            </w:pPr>
             <w:bookmarkStart w:id="0" w:name="_GoBack"/>
             <w:bookmarkEnd w:id="0"/>
-            <w:r>
-              <w:rPr>
-                <w:rFonts w:ascii="宋体" w:eastAsia="宋体" w:hAnsi="宋体" w:hint="eastAsia"/>
-              </w:rPr>
-              <w:t>）</w:t>
-            </w:r>
-            <w:r>
-              <w:rPr>
-                <w:rFonts w:ascii="宋体" w:eastAsia="宋体" w:hAnsi="宋体" w:hint="eastAsia"/>
-              </w:rPr>
-              <w:t>。</w:t>
-            </w:r>
-          </w:p>
-        </w:tc>
-      </w:tr>
-      <w:tr>
-        <w:tc>
-          <w:tcPr>
-            <w:tcW w:w="1980" w:type="dxa"/>
-          </w:tcPr>
-          <w:p>
-            <w:pPr>
-              <w:rPr>
-                <w:rFonts w:ascii="宋体" w:eastAsia="宋体" w:hAnsi="宋体"/>
-              </w:rPr>
-            </w:pPr>
-            <w:r>
-              <w:rPr>
-                <w:rFonts w:ascii="宋体" w:eastAsia="宋体" w:hAnsi="宋体" w:hint="eastAsia"/>
-              </w:rPr>
-              <w:t>用户I</w:t>
-            </w:r>
-            <w:r>
-              <w:rPr>
-                <w:rFonts w:ascii="宋体" w:eastAsia="宋体" w:hAnsi="宋体"/>
-              </w:rPr>
-              <w:t>D</w:t>
-            </w:r>
-          </w:p>
-        </w:tc>
-        <w:tc>
-          <w:tcPr>
-            <w:tcW w:w="1338" w:type="dxa"/>
-          </w:tcPr>
-          <w:p>
-            <w:pPr>
-              <w:rPr>
-                <w:rFonts w:ascii="宋体" w:eastAsia="宋体" w:hAnsi="宋体"/>
-              </w:rPr>
-            </w:pPr>
-            <w:r>
-              <w:rPr>
-                <w:rFonts w:ascii="宋体" w:eastAsia="宋体" w:hAnsi="宋体" w:hint="eastAsia"/>
-              </w:rPr>
-              <w:t>&amp;</w:t>
-            </w:r>
-            <w:r>
-              <w:rPr>
-                <w:rFonts w:ascii="宋体" w:eastAsia="宋体" w:hAnsi="宋体"/>
-              </w:rPr>
-              <w:t>01</w:t>
-            </w:r>
-          </w:p>
-        </w:tc>
-        <w:tc>
-          <w:tcPr>
-            <w:tcW w:w="3765" w:type="dxa"/>
-          </w:tcPr>
-          <w:p>
-            <w:pPr>
-              <w:rPr>
-                <w:rFonts w:ascii="宋体" w:eastAsia="宋体" w:hAnsi="宋体"/>
-              </w:rPr>
-            </w:pPr>
-            <w:r>
-              <w:rPr>
-                <w:rFonts w:ascii="宋体" w:eastAsia="宋体" w:hAnsi="宋体" w:hint="eastAsia"/>
-              </w:rPr>
-              <w:t>十位数字</w:t>
-            </w:r>
-            <w:r>
-              <w:rPr>
-                <w:rFonts w:ascii="宋体" w:eastAsia="宋体" w:hAnsi="宋体" w:hint="eastAsia"/>
-              </w:rPr>
-              <w:t>的字符串</w:t>
-            </w:r>
-          </w:p>
-        </w:tc>
-      </w:tr>
-      <w:tr>
-        <w:tc>
-          <w:tcPr>
-            <w:tcW w:w="1980" w:type="dxa"/>
-          </w:tcPr>
-          <w:p>
-            <w:pPr>
-              <w:rPr>
-                <w:rFonts w:ascii="宋体" w:eastAsia="宋体" w:hAnsi="宋体"/>
-              </w:rPr>
-            </w:pPr>
-            <w:r>
-              <w:rPr>
-                <w:rFonts w:ascii="宋体" w:eastAsia="宋体" w:hAnsi="宋体" w:hint="eastAsia"/>
-              </w:rPr>
-              <w:t>用户名</w:t>
-            </w:r>
-          </w:p>
-        </w:tc>
-        <w:tc>
-          <w:tcPr>
-            <w:tcW w:w="1338" w:type="dxa"/>
-          </w:tcPr>
-          <w:p>
-            <w:pPr>
-              <w:rPr>
-                <w:rFonts w:ascii="宋体" w:eastAsia="宋体" w:hAnsi="宋体"/>
-              </w:rPr>
-            </w:pPr>
-            <w:r>
-              <w:rPr>
-                <w:rFonts w:ascii="宋体" w:eastAsia="宋体" w:hAnsi="宋体" w:hint="eastAsia"/>
-              </w:rPr>
-              <w:t>&amp;</w:t>
-            </w:r>
-            <w:r>
-              <w:rPr>
-                <w:rFonts w:ascii="宋体" w:eastAsia="宋体" w:hAnsi="宋体"/>
-              </w:rPr>
-              <w:t>02</w:t>
-            </w:r>
-          </w:p>
-        </w:tc>
-        <w:tc>
-          <w:tcPr>
-            <w:tcW w:w="3765" w:type="dxa"/>
-          </w:tcPr>
-          <w:p>
-            <w:pPr>
-              <w:rPr>
-                <w:rFonts w:ascii="宋体" w:eastAsia="宋体" w:hAnsi="宋体"/>
-              </w:rPr>
-            </w:pPr>
-            <w:r>
-              <w:rPr>
-                <w:rFonts w:ascii="宋体" w:eastAsia="宋体" w:hAnsi="宋体" w:hint="eastAsia"/>
-              </w:rPr>
-              <w:t>只能包含汉字、字母、数字和下划线</w:t>
-            </w:r>
-          </w:p>
-        </w:tc>
-      </w:tr>
-      <w:tr>
-        <w:tc>
-          <w:tcPr>
-            <w:tcW w:w="1980" w:type="dxa"/>
-          </w:tcPr>
-          <w:p>
-            <w:pPr>
-              <w:rPr>
-                <w:rFonts w:ascii="宋体" w:eastAsia="宋体" w:hAnsi="宋体"/>
-              </w:rPr>
-            </w:pPr>
-            <w:r>
-              <w:rPr>
-                <w:rFonts w:ascii="宋体" w:eastAsia="宋体" w:hAnsi="宋体" w:hint="eastAsia"/>
-              </w:rPr>
-              <w:t>手机号</w:t>
-            </w:r>
-          </w:p>
-        </w:tc>
-        <w:tc>
-          <w:tcPr>
-            <w:tcW w:w="1338" w:type="dxa"/>
-          </w:tcPr>
-          <w:p>
-            <w:pPr>
-              <w:rPr>
-                <w:rFonts w:ascii="宋体" w:eastAsia="宋体" w:hAnsi="宋体"/>
-              </w:rPr>
-            </w:pPr>
-            <w:r>
-              <w:rPr>
-                <w:rFonts w:ascii="宋体" w:eastAsia="宋体" w:hAnsi="宋体" w:hint="eastAsia"/>
-              </w:rPr>
-              <w:t>&amp;</w:t>
-            </w:r>
-            <w:r>
-              <w:rPr>
-                <w:rFonts w:ascii="宋体" w:eastAsia="宋体" w:hAnsi="宋体"/>
-              </w:rPr>
-              <w:t>03</w:t>
-            </w:r>
-          </w:p>
-        </w:tc>
-        <w:tc>
-          <w:tcPr>
-            <w:tcW w:w="3765" w:type="dxa"/>
-          </w:tcPr>
-          <w:p>
-            <w:pPr>
-              <w:rPr>
-                <w:rFonts w:ascii="宋体" w:eastAsia="宋体" w:hAnsi="宋体"/>
-              </w:rPr>
-            </w:pPr>
-          </w:p>
-        </w:tc>
-      </w:tr>
-      <w:tr>
-        <w:tc>
-          <w:tcPr>
-            <w:tcW w:w="1980" w:type="dxa"/>
-          </w:tcPr>
-          <w:p>
-            <w:pPr>
-              <w:rPr>
-                <w:rFonts w:ascii="宋体" w:eastAsia="宋体" w:hAnsi="宋体"/>
-              </w:rPr>
-            </w:pPr>
-            <w:r>
-              <w:rPr>
-                <w:rFonts w:ascii="宋体" w:eastAsia="宋体" w:hAnsi="宋体" w:hint="eastAsia"/>
-              </w:rPr>
-              <w:t>邮箱</w:t>
-            </w:r>
-          </w:p>
-        </w:tc>
-        <w:tc>
-          <w:tcPr>
-            <w:tcW w:w="1338" w:type="dxa"/>
-          </w:tcPr>
-          <w:p>
-            <w:pPr>
-              <w:rPr>
-                <w:rFonts w:ascii="宋体" w:eastAsia="宋体" w:hAnsi="宋体"/>
-              </w:rPr>
-            </w:pPr>
-            <w:r>
-              <w:rPr>
-                <w:rFonts w:ascii="宋体" w:eastAsia="宋体" w:hAnsi="宋体" w:hint="eastAsia"/>
-              </w:rPr>
-              <w:t>&amp;</w:t>
-            </w:r>
-            <w:r>
-              <w:rPr>
-                <w:rFonts w:ascii="宋体" w:eastAsia="宋体" w:hAnsi="宋体"/>
-              </w:rPr>
-              <w:t>04</w:t>
-            </w:r>
-          </w:p>
-        </w:tc>
-        <w:tc>
-          <w:tcPr>
-            <w:tcW w:w="3765" w:type="dxa"/>
-          </w:tcPr>
-          <w:p>
-            <w:pPr>
-              <w:rPr>
-                <w:rFonts w:ascii="宋体" w:eastAsia="宋体" w:hAnsi="宋体"/>
-              </w:rPr>
-            </w:pPr>
-          </w:p>
-        </w:tc>
-      </w:tr>
-      <w:tr>
-        <w:tc>
-          <w:tcPr>
-            <w:tcW w:w="1980" w:type="dxa"/>
-          </w:tcPr>
-          <w:p>
-            <w:pPr>
-              <w:rPr>
-                <w:rFonts w:ascii="宋体" w:eastAsia="宋体" w:hAnsi="宋体"/>
-              </w:rPr>
-            </w:pPr>
-            <w:r>
-              <w:rPr>
-                <w:rFonts w:ascii="宋体" w:eastAsia="宋体" w:hAnsi="宋体" w:hint="eastAsia"/>
-              </w:rPr>
-              <w:t>地址</w:t>
-            </w:r>
-            <w:r>
-              <w:rPr>
-                <w:rFonts w:ascii="宋体" w:eastAsia="宋体" w:hAnsi="宋体" w:hint="eastAsia"/>
-              </w:rPr>
-              <w:t>1</w:t>
-            </w:r>
-          </w:p>
-        </w:tc>
-        <w:tc>
-          <w:tcPr>
-            <w:tcW w:w="1338" w:type="dxa"/>
-          </w:tcPr>
-          <w:p>
-            <w:pPr>
-              <w:rPr>
-                <w:rFonts w:ascii="宋体" w:eastAsia="宋体" w:hAnsi="宋体"/>
-              </w:rPr>
-            </w:pPr>
-            <w:r>
-              <w:rPr>
-                <w:rFonts w:ascii="宋体" w:eastAsia="宋体" w:hAnsi="宋体" w:hint="eastAsia"/>
-              </w:rPr>
-              <w:t>&amp;</w:t>
-            </w:r>
-            <w:r>
-              <w:rPr>
-                <w:rFonts w:ascii="宋体" w:eastAsia="宋体" w:hAnsi="宋体"/>
-              </w:rPr>
-              <w:t>05</w:t>
-            </w:r>
-          </w:p>
-        </w:tc>
-        <w:tc>
-          <w:tcPr>
-            <w:tcW w:w="3765" w:type="dxa"/>
-          </w:tcPr>
-          <w:p>
-            <w:pPr>
-              <w:rPr>
-                <w:rFonts w:ascii="宋体" w:eastAsia="宋体" w:hAnsi="宋体"/>
-              </w:rPr>
-            </w:pPr>
-          </w:p>
-        </w:tc>
-      </w:tr>
-      <w:tr>
-        <w:tc>
-          <w:tcPr>
-            <w:tcW w:w="1980" w:type="dxa"/>
-          </w:tcPr>
-          <w:p>
-            <w:pPr>
-              <w:rPr>
-                <w:rFonts w:ascii="宋体" w:eastAsia="宋体" w:hAnsi="宋体"/>
-              </w:rPr>
-            </w:pPr>
-            <w:r>
-              <w:rPr>
-                <w:rFonts w:ascii="宋体" w:eastAsia="宋体" w:hAnsi="宋体" w:hint="eastAsia"/>
-              </w:rPr>
-              <w:t>姓名</w:t>
-            </w:r>
-          </w:p>
-        </w:tc>
-        <w:tc>
-          <w:tcPr>
-            <w:tcW w:w="1338" w:type="dxa"/>
-          </w:tcPr>
-          <w:p>
-            <w:pPr>
-              <w:rPr>
-                <w:rFonts w:ascii="宋体" w:eastAsia="宋体" w:hAnsi="宋体"/>
-              </w:rPr>
-            </w:pPr>
-            <w:r>
-              <w:rPr>
-                <w:rFonts w:ascii="宋体" w:eastAsia="宋体" w:hAnsi="宋体" w:hint="eastAsia"/>
-              </w:rPr>
-              <w:t>&amp;</w:t>
-            </w:r>
-            <w:r>
-              <w:rPr>
-                <w:rFonts w:ascii="宋体" w:eastAsia="宋体" w:hAnsi="宋体"/>
-              </w:rPr>
-              <w:t>06</w:t>
-            </w:r>
-          </w:p>
-        </w:tc>
-        <w:tc>
-          <w:tcPr>
-            <w:tcW w:w="3765" w:type="dxa"/>
-          </w:tcPr>
-          <w:p>
-            <w:pPr>
-              <w:rPr>
-                <w:rFonts w:ascii="宋体" w:eastAsia="宋体" w:hAnsi="宋体"/>
-              </w:rPr>
-            </w:pPr>
-          </w:p>
-        </w:tc>
-      </w:tr>
-      <w:tr>
-        <w:tc>
-          <w:tcPr>
-            <w:tcW w:w="1980" w:type="dxa"/>
-          </w:tcPr>
-          <w:p>
-            <w:pPr>
-              <w:rPr>
-                <w:rFonts w:ascii="宋体" w:eastAsia="宋体" w:hAnsi="宋体"/>
-              </w:rPr>
-            </w:pPr>
-            <w:r>
-              <w:rPr>
-                <w:rFonts w:ascii="宋体" w:eastAsia="宋体" w:hAnsi="宋体" w:hint="eastAsia"/>
-              </w:rPr>
-              <w:t>院系</w:t>
-            </w:r>
-          </w:p>
-        </w:tc>
-        <w:tc>
-          <w:tcPr>
-            <w:tcW w:w="1338" w:type="dxa"/>
-          </w:tcPr>
-          <w:p>
-            <w:pPr>
-              <w:rPr>
-                <w:rFonts w:ascii="宋体" w:eastAsia="宋体" w:hAnsi="宋体"/>
-              </w:rPr>
-            </w:pPr>
-            <w:r>
-              <w:rPr>
-                <w:rFonts w:ascii="宋体" w:eastAsia="宋体" w:hAnsi="宋体" w:hint="eastAsia"/>
-              </w:rPr>
-              <w:t>&amp;</w:t>
-            </w:r>
-            <w:r>
-              <w:rPr>
-                <w:rFonts w:ascii="宋体" w:eastAsia="宋体" w:hAnsi="宋体"/>
-              </w:rPr>
-              <w:t>08</w:t>
-            </w:r>
-          </w:p>
-        </w:tc>
-        <w:tc>
-          <w:tcPr>
-            <w:tcW w:w="3765" w:type="dxa"/>
-          </w:tcPr>
-          <w:p>
-            <w:pPr>
-              <w:rPr>
-                <w:rFonts w:ascii="宋体" w:eastAsia="宋体" w:hAnsi="宋体"/>
-              </w:rPr>
-            </w:pPr>
-          </w:p>
-        </w:tc>
-      </w:tr>
-      <w:tr>
-        <w:tc>
-          <w:tcPr>
-            <w:tcW w:w="1980" w:type="dxa"/>
+          </w:p>
+        </w:tc>
+      </w:tr>
+      <w:tr>
+        <w:trPr>
+          <w:jc w:val="center"/>
+        </w:trPr>
+        <w:tc>
+          <w:tcPr>
+            <w:tcW w:w="2122" w:type="dxa"/>
           </w:tcPr>
           <w:p>
             <w:pPr>
@@ -1167,7 +1187,7 @@
         </w:tc>
         <w:tc>
           <w:tcPr>
-            <w:tcW w:w="1338" w:type="dxa"/>
+            <w:tcW w:w="708" w:type="dxa"/>
           </w:tcPr>
           <w:p>
             <w:pPr>
@@ -1191,21 +1211,24 @@
         </w:tc>
         <w:tc>
           <w:tcPr>
-            <w:tcW w:w="3765" w:type="dxa"/>
-          </w:tcPr>
-          <w:p>
-            <w:pPr>
-              <w:rPr>
-                <w:rFonts w:ascii="宋体" w:eastAsia="宋体" w:hAnsi="宋体"/>
-              </w:rPr>
-            </w:pPr>
-          </w:p>
-        </w:tc>
-      </w:tr>
-      <w:tr>
-        <w:tc>
-          <w:tcPr>
-            <w:tcW w:w="1980" w:type="dxa"/>
+            <w:tcW w:w="5466" w:type="dxa"/>
+          </w:tcPr>
+          <w:p>
+            <w:pPr>
+              <w:rPr>
+                <w:rFonts w:ascii="宋体" w:eastAsia="宋体" w:hAnsi="宋体"/>
+              </w:rPr>
+            </w:pPr>
+          </w:p>
+        </w:tc>
+      </w:tr>
+      <w:tr>
+        <w:trPr>
+          <w:jc w:val="center"/>
+        </w:trPr>
+        <w:tc>
+          <w:tcPr>
+            <w:tcW w:w="2122" w:type="dxa"/>
           </w:tcPr>
           <w:p>
             <w:pPr>
@@ -1223,7 +1246,7 @@
         </w:tc>
         <w:tc>
           <w:tcPr>
-            <w:tcW w:w="1338" w:type="dxa"/>
+            <w:tcW w:w="708" w:type="dxa"/>
           </w:tcPr>
           <w:p>
             <w:pPr>
@@ -1247,21 +1270,24 @@
         </w:tc>
         <w:tc>
           <w:tcPr>
-            <w:tcW w:w="3765" w:type="dxa"/>
-          </w:tcPr>
-          <w:p>
-            <w:pPr>
-              <w:rPr>
-                <w:rFonts w:ascii="宋体" w:eastAsia="宋体" w:hAnsi="宋体"/>
-              </w:rPr>
-            </w:pPr>
-          </w:p>
-        </w:tc>
-      </w:tr>
-      <w:tr>
-        <w:tc>
-          <w:tcPr>
-            <w:tcW w:w="1980" w:type="dxa"/>
+            <w:tcW w:w="5466" w:type="dxa"/>
+          </w:tcPr>
+          <w:p>
+            <w:pPr>
+              <w:rPr>
+                <w:rFonts w:ascii="宋体" w:eastAsia="宋体" w:hAnsi="宋体"/>
+              </w:rPr>
+            </w:pPr>
+          </w:p>
+        </w:tc>
+      </w:tr>
+      <w:tr>
+        <w:trPr>
+          <w:jc w:val="center"/>
+        </w:trPr>
+        <w:tc>
+          <w:tcPr>
+            <w:tcW w:w="2122" w:type="dxa"/>
           </w:tcPr>
           <w:p>
             <w:pPr>
@@ -1279,7 +1305,7 @@
         </w:tc>
         <w:tc>
           <w:tcPr>
-            <w:tcW w:w="1338" w:type="dxa"/>
+            <w:tcW w:w="708" w:type="dxa"/>
           </w:tcPr>
           <w:p>
             <w:pPr>
@@ -1303,21 +1329,24 @@
         </w:tc>
         <w:tc>
           <w:tcPr>
-            <w:tcW w:w="3765" w:type="dxa"/>
-          </w:tcPr>
-          <w:p>
-            <w:pPr>
-              <w:rPr>
-                <w:rFonts w:ascii="宋体" w:eastAsia="宋体" w:hAnsi="宋体"/>
-              </w:rPr>
-            </w:pPr>
-          </w:p>
-        </w:tc>
-      </w:tr>
-      <w:tr>
-        <w:tc>
-          <w:tcPr>
-            <w:tcW w:w="1980" w:type="dxa"/>
+            <w:tcW w:w="5466" w:type="dxa"/>
+          </w:tcPr>
+          <w:p>
+            <w:pPr>
+              <w:rPr>
+                <w:rFonts w:ascii="宋体" w:eastAsia="宋体" w:hAnsi="宋体"/>
+              </w:rPr>
+            </w:pPr>
+          </w:p>
+        </w:tc>
+      </w:tr>
+      <w:tr>
+        <w:trPr>
+          <w:jc w:val="center"/>
+        </w:trPr>
+        <w:tc>
+          <w:tcPr>
+            <w:tcW w:w="2122" w:type="dxa"/>
           </w:tcPr>
           <w:p>
             <w:pPr>
@@ -1335,7 +1364,7 @@
         </w:tc>
         <w:tc>
           <w:tcPr>
-            <w:tcW w:w="1338" w:type="dxa"/>
+            <w:tcW w:w="708" w:type="dxa"/>
           </w:tcPr>
           <w:p>
             <w:pPr>
@@ -1359,21 +1388,181 @@
         </w:tc>
         <w:tc>
           <w:tcPr>
-            <w:tcW w:w="3765" w:type="dxa"/>
-          </w:tcPr>
-          <w:p>
-            <w:pPr>
-              <w:rPr>
-                <w:rFonts w:ascii="宋体" w:eastAsia="宋体" w:hAnsi="宋体"/>
-              </w:rPr>
-            </w:pPr>
-          </w:p>
-        </w:tc>
-      </w:tr>
-      <w:tr>
-        <w:tc>
-          <w:tcPr>
-            <w:tcW w:w="1980" w:type="dxa"/>
+            <w:tcW w:w="5466" w:type="dxa"/>
+          </w:tcPr>
+          <w:p>
+            <w:pPr>
+              <w:rPr>
+                <w:rFonts w:ascii="宋体" w:eastAsia="宋体" w:hAnsi="宋体"/>
+              </w:rPr>
+            </w:pPr>
+          </w:p>
+        </w:tc>
+      </w:tr>
+      <w:tr>
+        <w:trPr>
+          <w:jc w:val="center"/>
+        </w:trPr>
+        <w:tc>
+          <w:tcPr>
+            <w:tcW w:w="2122" w:type="dxa"/>
+          </w:tcPr>
+          <w:p>
+            <w:pPr>
+              <w:rPr>
+                <w:rFonts w:ascii="宋体" w:eastAsia="宋体" w:hAnsi="宋体" w:hint="eastAsia"/>
+              </w:rPr>
+            </w:pPr>
+            <w:r>
+              <w:rPr>
+                <w:rFonts w:ascii="宋体" w:eastAsia="宋体" w:hAnsi="宋体" w:hint="eastAsia"/>
+              </w:rPr>
+              <w:t>地址列表（地址总数）</w:t>
+            </w:r>
+          </w:p>
+        </w:tc>
+        <w:tc>
+          <w:tcPr>
+            <w:tcW w:w="708" w:type="dxa"/>
+          </w:tcPr>
+          <w:p>
+            <w:pPr>
+              <w:rPr>
+                <w:rFonts w:ascii="宋体" w:eastAsia="宋体" w:hAnsi="宋体" w:hint="eastAsia"/>
+              </w:rPr>
+            </w:pPr>
+            <w:r>
+              <w:rPr>
+                <w:rFonts w:ascii="宋体" w:eastAsia="宋体" w:hAnsi="宋体" w:hint="eastAsia"/>
+              </w:rPr>
+              <w:t>&amp;</w:t>
+            </w:r>
+            <w:r>
+              <w:rPr>
+                <w:rFonts w:ascii="宋体" w:eastAsia="宋体" w:hAnsi="宋体"/>
+              </w:rPr>
+              <w:t>19</w:t>
+            </w:r>
+          </w:p>
+        </w:tc>
+        <w:tc>
+          <w:tcPr>
+            <w:tcW w:w="5466" w:type="dxa"/>
+            <w:vMerge w:val="restart"/>
+          </w:tcPr>
+          <w:p>
+            <w:pPr>
+              <w:rPr>
+                <w:rFonts w:ascii="宋体" w:eastAsia="宋体" w:hAnsi="宋体"/>
+              </w:rPr>
+            </w:pPr>
+            <w:r>
+              <w:rPr>
+                <w:rFonts w:ascii="宋体" w:eastAsia="宋体" w:hAnsi="宋体" w:hint="eastAsia"/>
+              </w:rPr>
+              <w:t>示例：系统中有五个地址，则</w:t>
+            </w:r>
+            <w:r>
+              <w:rPr>
+                <w:rFonts w:ascii="宋体" w:eastAsia="宋体" w:hAnsi="宋体" w:hint="eastAsia"/>
+              </w:rPr>
+              <w:t>完整</w:t>
+            </w:r>
+            <w:r>
+              <w:rPr>
+                <w:rFonts w:ascii="宋体" w:eastAsia="宋体" w:hAnsi="宋体" w:hint="eastAsia"/>
+              </w:rPr>
+              <w:t>字符串为：</w:t>
+            </w:r>
+          </w:p>
+          <w:p>
+            <w:pPr>
+              <w:rPr>
+                <w:rFonts w:ascii="宋体" w:eastAsia="宋体" w:hAnsi="宋体"/>
+              </w:rPr>
+            </w:pPr>
+            <w:r>
+              <w:rPr>
+                <w:rFonts w:ascii="宋体" w:eastAsia="宋体" w:hAnsi="宋体"/>
+              </w:rPr>
+              <w:t>&amp;03</w:t>
+            </w:r>
+            <w:r>
+              <w:rPr>
+                <w:rFonts w:ascii="宋体" w:eastAsia="宋体" w:hAnsi="宋体"/>
+              </w:rPr>
+              <w:t>&amp;195</w:t>
+            </w:r>
+            <w:r>
+              <w:rPr>
+                <w:rFonts w:ascii="宋体" w:eastAsia="宋体" w:hAnsi="宋体" w:hint="eastAsia"/>
+              </w:rPr>
+              <w:t>&amp;</w:t>
+            </w:r>
+            <w:r>
+              <w:rPr>
+                <w:rFonts w:ascii="宋体" w:eastAsia="宋体" w:hAnsi="宋体"/>
+              </w:rPr>
+              <w:t>201&amp;21ZJ1#</w:t>
+            </w:r>
+            <w:r>
+              <w:rPr>
+                <w:rFonts w:ascii="宋体" w:eastAsia="宋体" w:hAnsi="宋体" w:hint="eastAsia"/>
+              </w:rPr>
+              <w:t>&amp;</w:t>
+            </w:r>
+            <w:r>
+              <w:rPr>
+                <w:rFonts w:ascii="宋体" w:eastAsia="宋体" w:hAnsi="宋体"/>
+              </w:rPr>
+              <w:t>202&amp;21ZJ2#</w:t>
+            </w:r>
+            <w:r>
+              <w:rPr>
+                <w:rFonts w:ascii="宋体" w:eastAsia="宋体" w:hAnsi="宋体" w:hint="eastAsia"/>
+              </w:rPr>
+              <w:t>&amp;</w:t>
+            </w:r>
+            <w:r>
+              <w:rPr>
+                <w:rFonts w:ascii="宋体" w:eastAsia="宋体" w:hAnsi="宋体"/>
+              </w:rPr>
+              <w:t>203&amp;21ZJ3#</w:t>
+            </w:r>
+            <w:r>
+              <w:rPr>
+                <w:rFonts w:ascii="宋体" w:eastAsia="宋体" w:hAnsi="宋体" w:hint="eastAsia"/>
+              </w:rPr>
+              <w:t>&amp;</w:t>
+            </w:r>
+            <w:r>
+              <w:rPr>
+                <w:rFonts w:ascii="宋体" w:eastAsia="宋体" w:hAnsi="宋体"/>
+              </w:rPr>
+              <w:t>204&amp;21ZJ4#</w:t>
+            </w:r>
+            <w:r>
+              <w:rPr>
+                <w:rFonts w:ascii="宋体" w:eastAsia="宋体" w:hAnsi="宋体" w:hint="eastAsia"/>
+              </w:rPr>
+              <w:t>&amp;</w:t>
+            </w:r>
+            <w:r>
+              <w:rPr>
+                <w:rFonts w:ascii="宋体" w:eastAsia="宋体" w:hAnsi="宋体"/>
+              </w:rPr>
+              <w:t>205&amp;21ZJ5#</w:t>
+            </w:r>
+          </w:p>
+        </w:tc>
+      </w:tr>
+      <w:tr>
+        <w:trPr>
+          <w:jc w:val="center"/>
+        </w:trPr>
+        <w:tc>
+          <w:tcPr>
+            <w:tcW w:w="2122" w:type="dxa"/>
           </w:tcPr>
           <w:p>
             <w:pPr>
@@ -1391,7 +1580,7 @@
         </w:tc>
         <w:tc>
           <w:tcPr>
-            <w:tcW w:w="1338" w:type="dxa"/>
+            <w:tcW w:w="708" w:type="dxa"/>
           </w:tcPr>
           <w:p>
             <w:pPr>
@@ -1415,113 +1604,25 @@
         </w:tc>
         <w:tc>
           <w:tcPr>
-            <w:tcW w:w="3765" w:type="dxa"/>
-            <w:vMerge w:val="restart"/>
-          </w:tcPr>
-          <w:p>
-            <w:pPr>
-              <w:rPr>
-                <w:rFonts w:ascii="宋体" w:eastAsia="宋体" w:hAnsi="宋体"/>
-              </w:rPr>
-            </w:pPr>
-            <w:r>
-              <w:rPr>
-                <w:rFonts w:ascii="宋体" w:eastAsia="宋体" w:hAnsi="宋体" w:hint="eastAsia"/>
-              </w:rPr>
-              <w:t>示例：系统中有五个地址，则</w:t>
-            </w:r>
-            <w:r>
-              <w:rPr>
-                <w:rFonts w:ascii="宋体" w:eastAsia="宋体" w:hAnsi="宋体" w:hint="eastAsia"/>
-              </w:rPr>
-              <w:t>字符串</w:t>
-            </w:r>
-            <w:r>
-              <w:rPr>
-                <w:rFonts w:ascii="宋体" w:eastAsia="宋体" w:hAnsi="宋体" w:hint="eastAsia"/>
-              </w:rPr>
-              <w:t>为</w:t>
-            </w:r>
-            <w:r>
-              <w:rPr>
-                <w:rFonts w:ascii="宋体" w:eastAsia="宋体" w:hAnsi="宋体" w:hint="eastAsia"/>
-              </w:rPr>
-              <w:t>：</w:t>
-            </w:r>
-          </w:p>
-          <w:p>
-            <w:pPr>
-              <w:rPr>
-                <w:rFonts w:ascii="宋体" w:eastAsia="宋体" w:hAnsi="宋体"/>
-              </w:rPr>
-            </w:pPr>
-            <w:r>
-              <w:rPr>
-                <w:rFonts w:ascii="宋体" w:eastAsia="宋体" w:hAnsi="宋体" w:hint="eastAsia"/>
-              </w:rPr>
-              <w:t>&amp;</w:t>
-            </w:r>
-            <w:r>
-              <w:rPr>
-                <w:rFonts w:ascii="宋体" w:eastAsia="宋体" w:hAnsi="宋体"/>
-              </w:rPr>
-              <w:t>201&amp;21ZJ1#</w:t>
-            </w:r>
-            <w:r>
-              <w:rPr>
-                <w:rFonts w:ascii="宋体" w:eastAsia="宋体" w:hAnsi="宋体" w:hint="eastAsia"/>
-              </w:rPr>
-              <w:t>&amp;</w:t>
-            </w:r>
-            <w:r>
-              <w:rPr>
-                <w:rFonts w:ascii="宋体" w:eastAsia="宋体" w:hAnsi="宋体"/>
-              </w:rPr>
-              <w:t>202&amp;21ZJ2#</w:t>
-            </w:r>
-            <w:r>
-              <w:rPr>
-                <w:rFonts w:ascii="宋体" w:eastAsia="宋体" w:hAnsi="宋体" w:hint="eastAsia"/>
-              </w:rPr>
-              <w:t>&amp;</w:t>
-            </w:r>
-            <w:r>
-              <w:rPr>
-                <w:rFonts w:ascii="宋体" w:eastAsia="宋体" w:hAnsi="宋体"/>
-              </w:rPr>
-              <w:t>203&amp;21ZJ3#</w:t>
-            </w:r>
-            <w:r>
-              <w:rPr>
-                <w:rFonts w:ascii="宋体" w:eastAsia="宋体" w:hAnsi="宋体" w:hint="eastAsia"/>
-              </w:rPr>
-              <w:t>&amp;</w:t>
-            </w:r>
-            <w:r>
-              <w:rPr>
-                <w:rFonts w:ascii="宋体" w:eastAsia="宋体" w:hAnsi="宋体"/>
-              </w:rPr>
-              <w:t>204&amp;21ZJ4#</w:t>
-            </w:r>
-            <w:r>
-              <w:rPr>
-                <w:rFonts w:ascii="宋体" w:eastAsia="宋体" w:hAnsi="宋体" w:hint="eastAsia"/>
-              </w:rPr>
-              <w:t>&amp;</w:t>
-            </w:r>
-            <w:r>
-              <w:rPr>
-                <w:rFonts w:ascii="宋体" w:eastAsia="宋体" w:hAnsi="宋体"/>
-              </w:rPr>
-              <w:t>205&amp;21ZJ5#</w:t>
-            </w:r>
-          </w:p>
-        </w:tc>
-      </w:tr>
-      <w:tr>
-        <w:tc>
-          <w:tcPr>
-            <w:tcW w:w="1980" w:type="dxa"/>
+            <w:tcW w:w="5466" w:type="dxa"/>
+            <w:vMerge/>
+          </w:tcPr>
+          <w:p>
+            <w:pPr>
+              <w:rPr>
+                <w:rFonts w:ascii="宋体" w:eastAsia="宋体" w:hAnsi="宋体"/>
+              </w:rPr>
+            </w:pPr>
+          </w:p>
+        </w:tc>
+      </w:tr>
+      <w:tr>
+        <w:trPr>
+          <w:jc w:val="center"/>
+        </w:trPr>
+        <w:tc>
+          <w:tcPr>
+            <w:tcW w:w="2122" w:type="dxa"/>
           </w:tcPr>
           <w:p>
             <w:pPr>
@@ -1539,7 +1640,7 @@
         </w:tc>
         <w:tc>
           <w:tcPr>
-            <w:tcW w:w="1338" w:type="dxa"/>
+            <w:tcW w:w="708" w:type="dxa"/>
           </w:tcPr>
           <w:p>
             <w:pPr>
@@ -1563,7 +1664,7 @@
         </w:tc>
         <w:tc>
           <w:tcPr>
-            <w:tcW w:w="3765" w:type="dxa"/>
+            <w:tcW w:w="5466" w:type="dxa"/>
             <w:vMerge/>
           </w:tcPr>
           <w:p>
@@ -1576,9 +1677,12 @@
         </w:tc>
       </w:tr>
       <w:tr>
-        <w:tc>
-          <w:tcPr>
-            <w:tcW w:w="1980" w:type="dxa"/>
+        <w:trPr>
+          <w:jc w:val="center"/>
+        </w:trPr>
+        <w:tc>
+          <w:tcPr>
+            <w:tcW w:w="2122" w:type="dxa"/>
           </w:tcPr>
           <w:p>
             <w:pPr>
@@ -1596,19 +1700,19 @@
         </w:tc>
         <w:tc>
           <w:tcPr>
-            <w:tcW w:w="1338" w:type="dxa"/>
-          </w:tcPr>
-          <w:p>
-            <w:pPr>
-              <w:rPr>
-                <w:rFonts w:ascii="宋体" w:eastAsia="宋体" w:hAnsi="宋体"/>
-              </w:rPr>
-            </w:pPr>
-          </w:p>
-        </w:tc>
-        <w:tc>
-          <w:tcPr>
-            <w:tcW w:w="3765" w:type="dxa"/>
+            <w:tcW w:w="708" w:type="dxa"/>
+          </w:tcPr>
+          <w:p>
+            <w:pPr>
+              <w:rPr>
+                <w:rFonts w:ascii="宋体" w:eastAsia="宋体" w:hAnsi="宋体"/>
+              </w:rPr>
+            </w:pPr>
+          </w:p>
+        </w:tc>
+        <w:tc>
+          <w:tcPr>
+            <w:tcW w:w="5466" w:type="dxa"/>
           </w:tcPr>
           <w:p>
             <w:pPr>

</xml_diff>